<commit_message>
Actualizacion de la memoria a 22/07/22 metiendole mayor claridad e imagenes
</commit_message>
<xml_diff>
--- a/Memorias/Memoria - 22_07_22 .docx
+++ b/Memorias/Memoria - 22_07_22 .docx
@@ -6,7 +6,7 @@
       <w:pPr>
         <w:pStyle w:val="Ttulo1"/>
       </w:pPr>
-      <w:bookmarkStart w:id="0" w:name="_Toc109389106"/>
+      <w:bookmarkStart w:id="0" w:name="_Toc109406442"/>
       <w:r>
         <w:rPr>
           <w:noProof/>
@@ -636,7 +636,7 @@
         <w:pStyle w:val="Ttulo"/>
       </w:pPr>
       <w:bookmarkStart w:id="1" w:name="_Toc61952627"/>
-      <w:bookmarkStart w:id="2" w:name="_Toc109389107"/>
+      <w:bookmarkStart w:id="2" w:name="_Toc109406443"/>
       <w:r>
         <w:t>Resumen</w:t>
       </w:r>
@@ -725,7 +725,7 @@
         <w:pStyle w:val="Ttulo"/>
       </w:pPr>
       <w:bookmarkStart w:id="3" w:name="_Toc61952628"/>
-      <w:bookmarkStart w:id="4" w:name="_Toc109389108"/>
+      <w:bookmarkStart w:id="4" w:name="_Toc109406444"/>
       <w:r>
         <w:t>Palabras clave</w:t>
       </w:r>
@@ -885,7 +885,7 @@
       <w:pPr>
         <w:pStyle w:val="Ttulo"/>
       </w:pPr>
-      <w:bookmarkStart w:id="5" w:name="_Toc109389109"/>
+      <w:bookmarkStart w:id="5" w:name="_Toc109406445"/>
       <w:r>
         <w:t>Índice</w:t>
       </w:r>
@@ -916,7 +916,7 @@
       <w:r>
         <w:fldChar w:fldCharType="separate"/>
       </w:r>
-      <w:hyperlink w:anchor="_Toc109389106" w:history="1">
+      <w:hyperlink w:anchor="_Toc109406442" w:history="1">
         <w:r>
           <w:rPr>
             <w:noProof/>
@@ -936,7 +936,7 @@
             <w:noProof/>
             <w:webHidden/>
           </w:rPr>
-          <w:instrText xml:space="preserve"> PAGEREF _Toc109389106 \h </w:instrText>
+          <w:instrText xml:space="preserve"> PAGEREF _Toc109406442 \h </w:instrText>
         </w:r>
         <w:r>
           <w:rPr>
@@ -980,7 +980,7 @@
           <w:lang w:eastAsia="es-ES"/>
         </w:rPr>
       </w:pPr>
-      <w:hyperlink w:anchor="_Toc109389107" w:history="1">
+      <w:hyperlink w:anchor="_Toc109406443" w:history="1">
         <w:r>
           <w:rPr>
             <w:rStyle w:val="Hipervnculo"/>
@@ -1007,7 +1007,7 @@
             <w:noProof/>
             <w:webHidden/>
           </w:rPr>
-          <w:instrText xml:space="preserve"> PAGEREF _Toc109389107 \h </w:instrText>
+          <w:instrText xml:space="preserve"> PAGEREF _Toc109406443 \h </w:instrText>
         </w:r>
         <w:r>
           <w:rPr>
@@ -1051,7 +1051,7 @@
           <w:lang w:eastAsia="es-ES"/>
         </w:rPr>
       </w:pPr>
-      <w:hyperlink w:anchor="_Toc109389108" w:history="1">
+      <w:hyperlink w:anchor="_Toc109406444" w:history="1">
         <w:r>
           <w:rPr>
             <w:rStyle w:val="Hipervnculo"/>
@@ -1078,7 +1078,7 @@
             <w:noProof/>
             <w:webHidden/>
           </w:rPr>
-          <w:instrText xml:space="preserve"> PAGEREF _Toc109389108 \h </w:instrText>
+          <w:instrText xml:space="preserve"> PAGEREF _Toc109406444 \h </w:instrText>
         </w:r>
         <w:r>
           <w:rPr>
@@ -1122,7 +1122,7 @@
           <w:lang w:eastAsia="es-ES"/>
         </w:rPr>
       </w:pPr>
-      <w:hyperlink w:anchor="_Toc109389109" w:history="1">
+      <w:hyperlink w:anchor="_Toc109406445" w:history="1">
         <w:r>
           <w:rPr>
             <w:rStyle w:val="Hipervnculo"/>
@@ -1149,7 +1149,7 @@
             <w:noProof/>
             <w:webHidden/>
           </w:rPr>
-          <w:instrText xml:space="preserve"> PAGEREF _Toc109389109 \h </w:instrText>
+          <w:instrText xml:space="preserve"> PAGEREF _Toc109406445 \h </w:instrText>
         </w:r>
         <w:r>
           <w:rPr>
@@ -1193,7 +1193,7 @@
           <w:lang w:eastAsia="es-ES"/>
         </w:rPr>
       </w:pPr>
-      <w:hyperlink w:anchor="_Toc109389110" w:history="1">
+      <w:hyperlink w:anchor="_Toc109406446" w:history="1">
         <w:r>
           <w:rPr>
             <w:rStyle w:val="Hipervnculo"/>
@@ -1220,7 +1220,7 @@
             <w:noProof/>
             <w:webHidden/>
           </w:rPr>
-          <w:instrText xml:space="preserve"> PAGEREF _Toc109389110 \h </w:instrText>
+          <w:instrText xml:space="preserve"> PAGEREF _Toc109406446 \h </w:instrText>
         </w:r>
         <w:r>
           <w:rPr>
@@ -1264,7 +1264,7 @@
           <w:lang w:eastAsia="es-ES"/>
         </w:rPr>
       </w:pPr>
-      <w:hyperlink w:anchor="_Toc109389111" w:history="1">
+      <w:hyperlink w:anchor="_Toc109406447" w:history="1">
         <w:r>
           <w:rPr>
             <w:rStyle w:val="Hipervnculo"/>
@@ -1291,7 +1291,7 @@
             <w:noProof/>
             <w:webHidden/>
           </w:rPr>
-          <w:instrText xml:space="preserve"> PAGEREF _Toc109389111 \h </w:instrText>
+          <w:instrText xml:space="preserve"> PAGEREF _Toc109406447 \h </w:instrText>
         </w:r>
         <w:r>
           <w:rPr>
@@ -1336,7 +1336,7 @@
           <w:lang w:eastAsia="es-ES"/>
         </w:rPr>
       </w:pPr>
-      <w:hyperlink w:anchor="_Toc109389112" w:history="1">
+      <w:hyperlink w:anchor="_Toc109406448" w:history="1">
         <w:r>
           <w:rPr>
             <w:rStyle w:val="Hipervnculo"/>
@@ -1379,7 +1379,7 @@
             <w:noProof/>
             <w:webHidden/>
           </w:rPr>
-          <w:instrText xml:space="preserve"> PAGEREF _Toc109389112 \h </w:instrText>
+          <w:instrText xml:space="preserve"> PAGEREF _Toc109406448 \h </w:instrText>
         </w:r>
         <w:r>
           <w:rPr>
@@ -1423,7 +1423,7 @@
           <w:lang w:eastAsia="es-ES"/>
         </w:rPr>
       </w:pPr>
-      <w:hyperlink w:anchor="_Toc109389113" w:history="1">
+      <w:hyperlink w:anchor="_Toc109406449" w:history="1">
         <w:r>
           <w:rPr>
             <w:rStyle w:val="Hipervnculo"/>
@@ -1450,7 +1450,7 @@
             <w:noProof/>
             <w:webHidden/>
           </w:rPr>
-          <w:instrText xml:space="preserve"> PAGEREF _Toc109389113 \h </w:instrText>
+          <w:instrText xml:space="preserve"> PAGEREF _Toc109406449 \h </w:instrText>
         </w:r>
         <w:r>
           <w:rPr>
@@ -1494,7 +1494,7 @@
           <w:lang w:eastAsia="es-ES"/>
         </w:rPr>
       </w:pPr>
-      <w:hyperlink w:anchor="_Toc109389114" w:history="1">
+      <w:hyperlink w:anchor="_Toc109406450" w:history="1">
         <w:r>
           <w:rPr>
             <w:rStyle w:val="Hipervnculo"/>
@@ -1521,7 +1521,7 @@
             <w:noProof/>
             <w:webHidden/>
           </w:rPr>
-          <w:instrText xml:space="preserve"> PAGEREF _Toc109389114 \h </w:instrText>
+          <w:instrText xml:space="preserve"> PAGEREF _Toc109406450 \h </w:instrText>
         </w:r>
         <w:r>
           <w:rPr>
@@ -1565,7 +1565,7 @@
           <w:lang w:eastAsia="es-ES"/>
         </w:rPr>
       </w:pPr>
-      <w:hyperlink w:anchor="_Toc109389115" w:history="1">
+      <w:hyperlink w:anchor="_Toc109406451" w:history="1">
         <w:r>
           <w:rPr>
             <w:rStyle w:val="Hipervnculo"/>
@@ -1592,7 +1592,7 @@
             <w:noProof/>
             <w:webHidden/>
           </w:rPr>
-          <w:instrText xml:space="preserve"> PAGEREF _Toc109389115 \h </w:instrText>
+          <w:instrText xml:space="preserve"> PAGEREF _Toc109406451 \h </w:instrText>
         </w:r>
         <w:r>
           <w:rPr>
@@ -1636,7 +1636,7 @@
           <w:lang w:eastAsia="es-ES"/>
         </w:rPr>
       </w:pPr>
-      <w:hyperlink w:anchor="_Toc109389116" w:history="1">
+      <w:hyperlink w:anchor="_Toc109406452" w:history="1">
         <w:r>
           <w:rPr>
             <w:rStyle w:val="Hipervnculo"/>
@@ -1663,7 +1663,7 @@
             <w:noProof/>
             <w:webHidden/>
           </w:rPr>
-          <w:instrText xml:space="preserve"> PAGEREF _Toc109389116 \h </w:instrText>
+          <w:instrText xml:space="preserve"> PAGEREF _Toc109406452 \h </w:instrText>
         </w:r>
         <w:r>
           <w:rPr>
@@ -1707,7 +1707,7 @@
           <w:lang w:eastAsia="es-ES"/>
         </w:rPr>
       </w:pPr>
-      <w:hyperlink w:anchor="_Toc109389117" w:history="1">
+      <w:hyperlink w:anchor="_Toc109406453" w:history="1">
         <w:r>
           <w:rPr>
             <w:rStyle w:val="Hipervnculo"/>
@@ -1734,7 +1734,7 @@
             <w:noProof/>
             <w:webHidden/>
           </w:rPr>
-          <w:instrText xml:space="preserve"> PAGEREF _Toc109389117 \h </w:instrText>
+          <w:instrText xml:space="preserve"> PAGEREF _Toc109406453 \h </w:instrText>
         </w:r>
         <w:r>
           <w:rPr>
@@ -1778,7 +1778,7 @@
           <w:lang w:eastAsia="es-ES"/>
         </w:rPr>
       </w:pPr>
-      <w:hyperlink w:anchor="_Toc109389118" w:history="1">
+      <w:hyperlink w:anchor="_Toc109406454" w:history="1">
         <w:r>
           <w:rPr>
             <w:rStyle w:val="Hipervnculo"/>
@@ -1805,7 +1805,7 @@
             <w:noProof/>
             <w:webHidden/>
           </w:rPr>
-          <w:instrText xml:space="preserve"> PAGEREF _Toc109389118 \h </w:instrText>
+          <w:instrText xml:space="preserve"> PAGEREF _Toc109406454 \h </w:instrText>
         </w:r>
         <w:r>
           <w:rPr>
@@ -1849,7 +1849,7 @@
           <w:lang w:eastAsia="es-ES"/>
         </w:rPr>
       </w:pPr>
-      <w:hyperlink w:anchor="_Toc109389119" w:history="1">
+      <w:hyperlink w:anchor="_Toc109406455" w:history="1">
         <w:r>
           <w:rPr>
             <w:rStyle w:val="Hipervnculo"/>
@@ -1876,7 +1876,7 @@
             <w:noProof/>
             <w:webHidden/>
           </w:rPr>
-          <w:instrText xml:space="preserve"> PAGEREF _Toc109389119 \h </w:instrText>
+          <w:instrText xml:space="preserve"> PAGEREF _Toc109406455 \h </w:instrText>
         </w:r>
         <w:r>
           <w:rPr>
@@ -1920,7 +1920,7 @@
           <w:lang w:eastAsia="es-ES"/>
         </w:rPr>
       </w:pPr>
-      <w:hyperlink w:anchor="_Toc109389120" w:history="1">
+      <w:hyperlink w:anchor="_Toc109406456" w:history="1">
         <w:r>
           <w:rPr>
             <w:rStyle w:val="Hipervnculo"/>
@@ -1947,7 +1947,7 @@
             <w:noProof/>
             <w:webHidden/>
           </w:rPr>
-          <w:instrText xml:space="preserve"> PAGEREF _Toc109389120 \h </w:instrText>
+          <w:instrText xml:space="preserve"> PAGEREF _Toc109406456 \h </w:instrText>
         </w:r>
         <w:r>
           <w:rPr>
@@ -1991,7 +1991,7 @@
           <w:lang w:eastAsia="es-ES"/>
         </w:rPr>
       </w:pPr>
-      <w:hyperlink w:anchor="_Toc109389121" w:history="1">
+      <w:hyperlink w:anchor="_Toc109406457" w:history="1">
         <w:r>
           <w:rPr>
             <w:rStyle w:val="Hipervnculo"/>
@@ -2018,7 +2018,7 @@
             <w:noProof/>
             <w:webHidden/>
           </w:rPr>
-          <w:instrText xml:space="preserve"> PAGEREF _Toc109389121 \h </w:instrText>
+          <w:instrText xml:space="preserve"> PAGEREF _Toc109406457 \h </w:instrText>
         </w:r>
         <w:r>
           <w:rPr>
@@ -2062,7 +2062,7 @@
           <w:lang w:eastAsia="es-ES"/>
         </w:rPr>
       </w:pPr>
-      <w:hyperlink w:anchor="_Toc109389122" w:history="1">
+      <w:hyperlink w:anchor="_Toc109406458" w:history="1">
         <w:r>
           <w:rPr>
             <w:rStyle w:val="Hipervnculo"/>
@@ -2089,7 +2089,7 @@
             <w:noProof/>
             <w:webHidden/>
           </w:rPr>
-          <w:instrText xml:space="preserve"> PAGEREF _Toc109389122 \h </w:instrText>
+          <w:instrText xml:space="preserve"> PAGEREF _Toc109406458 \h </w:instrText>
         </w:r>
         <w:r>
           <w:rPr>
@@ -2133,7 +2133,7 @@
           <w:lang w:eastAsia="es-ES"/>
         </w:rPr>
       </w:pPr>
-      <w:hyperlink w:anchor="_Toc109389123" w:history="1">
+      <w:hyperlink w:anchor="_Toc109406459" w:history="1">
         <w:r>
           <w:rPr>
             <w:rStyle w:val="Hipervnculo"/>
@@ -2160,7 +2160,7 @@
             <w:noProof/>
             <w:webHidden/>
           </w:rPr>
-          <w:instrText xml:space="preserve"> PAGEREF _Toc109389123 \h </w:instrText>
+          <w:instrText xml:space="preserve"> PAGEREF _Toc109406459 \h </w:instrText>
         </w:r>
         <w:r>
           <w:rPr>
@@ -2204,7 +2204,7 @@
           <w:lang w:eastAsia="es-ES"/>
         </w:rPr>
       </w:pPr>
-      <w:hyperlink w:anchor="_Toc109389124" w:history="1">
+      <w:hyperlink w:anchor="_Toc109406460" w:history="1">
         <w:r>
           <w:rPr>
             <w:rStyle w:val="Hipervnculo"/>
@@ -2231,7 +2231,7 @@
             <w:noProof/>
             <w:webHidden/>
           </w:rPr>
-          <w:instrText xml:space="preserve"> PAGEREF _Toc109389124 \h </w:instrText>
+          <w:instrText xml:space="preserve"> PAGEREF _Toc109406460 \h </w:instrText>
         </w:r>
         <w:r>
           <w:rPr>
@@ -2275,7 +2275,7 @@
           <w:lang w:eastAsia="es-ES"/>
         </w:rPr>
       </w:pPr>
-      <w:hyperlink w:anchor="_Toc109389125" w:history="1">
+      <w:hyperlink w:anchor="_Toc109406461" w:history="1">
         <w:r>
           <w:rPr>
             <w:rStyle w:val="Hipervnculo"/>
@@ -2302,7 +2302,7 @@
             <w:noProof/>
             <w:webHidden/>
           </w:rPr>
-          <w:instrText xml:space="preserve"> PAGEREF _Toc109389125 \h </w:instrText>
+          <w:instrText xml:space="preserve"> PAGEREF _Toc109406461 \h </w:instrText>
         </w:r>
         <w:r>
           <w:rPr>
@@ -2323,6 +2323,77 @@
             <w:webHidden/>
           </w:rPr>
           <w:t>24</w:t>
+        </w:r>
+        <w:r>
+          <w:rPr>
+            <w:noProof/>
+            <w:webHidden/>
+          </w:rPr>
+          <w:fldChar w:fldCharType="end"/>
+        </w:r>
+      </w:hyperlink>
+    </w:p>
+    <w:p>
+      <w:pPr>
+        <w:pStyle w:val="TDC3"/>
+        <w:tabs>
+          <w:tab w:val="right" w:leader="dot" w:pos="8494"/>
+        </w:tabs>
+        <w:rPr>
+          <w:rFonts w:asciiTheme="minorHAnsi" w:eastAsiaTheme="minorEastAsia" w:hAnsiTheme="minorHAnsi"/>
+          <w:noProof/>
+          <w:sz w:val="22"/>
+          <w:lang w:eastAsia="es-ES"/>
+        </w:rPr>
+      </w:pPr>
+      <w:hyperlink w:anchor="_Toc109406462" w:history="1">
+        <w:r>
+          <w:rPr>
+            <w:rStyle w:val="Hipervnculo"/>
+            <w:noProof/>
+          </w:rPr>
+          <w:t>2.3.3.    Generación de datos en CoppeliaSim-RLBench</w:t>
+        </w:r>
+        <w:r>
+          <w:rPr>
+            <w:noProof/>
+            <w:webHidden/>
+          </w:rPr>
+          <w:tab/>
+        </w:r>
+        <w:r>
+          <w:rPr>
+            <w:noProof/>
+            <w:webHidden/>
+          </w:rPr>
+          <w:fldChar w:fldCharType="begin"/>
+        </w:r>
+        <w:r>
+          <w:rPr>
+            <w:noProof/>
+            <w:webHidden/>
+          </w:rPr>
+          <w:instrText xml:space="preserve"> PAGEREF _Toc109406462 \h </w:instrText>
+        </w:r>
+        <w:r>
+          <w:rPr>
+            <w:noProof/>
+            <w:webHidden/>
+          </w:rPr>
+        </w:r>
+        <w:r>
+          <w:rPr>
+            <w:noProof/>
+            <w:webHidden/>
+          </w:rPr>
+          <w:fldChar w:fldCharType="separate"/>
+        </w:r>
+        <w:r>
+          <w:rPr>
+            <w:noProof/>
+            <w:webHidden/>
+          </w:rPr>
+          <w:t>29</w:t>
         </w:r>
         <w:r>
           <w:rPr>
@@ -2346,7 +2417,7 @@
           <w:lang w:eastAsia="es-ES"/>
         </w:rPr>
       </w:pPr>
-      <w:hyperlink w:anchor="_Toc109389126" w:history="1">
+      <w:hyperlink w:anchor="_Toc109406463" w:history="1">
         <w:r>
           <w:rPr>
             <w:rStyle w:val="Hipervnculo"/>
@@ -2373,7 +2444,7 @@
             <w:noProof/>
             <w:webHidden/>
           </w:rPr>
-          <w:instrText xml:space="preserve"> PAGEREF _Toc109389126 \h </w:instrText>
+          <w:instrText xml:space="preserve"> PAGEREF _Toc109406463 \h </w:instrText>
         </w:r>
         <w:r>
           <w:rPr>
@@ -2393,7 +2464,7 @@
             <w:noProof/>
             <w:webHidden/>
           </w:rPr>
-          <w:t>25</w:t>
+          <w:t>29</w:t>
         </w:r>
         <w:r>
           <w:rPr>
@@ -2417,7 +2488,7 @@
           <w:lang w:eastAsia="es-ES"/>
         </w:rPr>
       </w:pPr>
-      <w:hyperlink w:anchor="_Toc109389127" w:history="1">
+      <w:hyperlink w:anchor="_Toc109406464" w:history="1">
         <w:r>
           <w:rPr>
             <w:rStyle w:val="Hipervnculo"/>
@@ -2444,7 +2515,7 @@
             <w:noProof/>
             <w:webHidden/>
           </w:rPr>
-          <w:instrText xml:space="preserve"> PAGEREF _Toc109389127 \h </w:instrText>
+          <w:instrText xml:space="preserve"> PAGEREF _Toc109406464 \h </w:instrText>
         </w:r>
         <w:r>
           <w:rPr>
@@ -2464,7 +2535,7 @@
             <w:noProof/>
             <w:webHidden/>
           </w:rPr>
-          <w:t>25</w:t>
+          <w:t>29</w:t>
         </w:r>
         <w:r>
           <w:rPr>
@@ -2483,12 +2554,11 @@
     <w:p/>
     <w:p/>
     <w:p/>
-    <w:p/>
     <w:p>
       <w:pPr>
         <w:pStyle w:val="Ttulo"/>
       </w:pPr>
-      <w:bookmarkStart w:id="6" w:name="_Toc109389110"/>
+      <w:bookmarkStart w:id="6" w:name="_Toc109406446"/>
       <w:r>
         <w:t>Capítulo 1</w:t>
       </w:r>
@@ -2503,7 +2573,7 @@
       <w:pPr>
         <w:pStyle w:val="Ttulo"/>
       </w:pPr>
-      <w:bookmarkStart w:id="7" w:name="_Toc109389111"/>
+      <w:bookmarkStart w:id="7" w:name="_Toc109406447"/>
       <w:r>
         <w:t>Introducción</w:t>
       </w:r>
@@ -2555,7 +2625,7 @@
           <w:numId w:val="8"/>
         </w:numPr>
       </w:pPr>
-      <w:bookmarkStart w:id="8" w:name="_Toc109389112"/>
+      <w:bookmarkStart w:id="8" w:name="_Toc109406448"/>
       <w:r>
         <w:t>Objetivo</w:t>
       </w:r>
@@ -2688,7 +2758,7 @@
       <w:pPr>
         <w:pStyle w:val="Ttulo"/>
       </w:pPr>
-      <w:bookmarkStart w:id="9" w:name="_Toc109389113"/>
+      <w:bookmarkStart w:id="9" w:name="_Toc109406449"/>
       <w:r>
         <w:t>Capítulo 2</w:t>
       </w:r>
@@ -2703,7 +2773,7 @@
       <w:pPr>
         <w:pStyle w:val="Ttulo"/>
       </w:pPr>
-      <w:bookmarkStart w:id="10" w:name="_Toc109389114"/>
+      <w:bookmarkStart w:id="10" w:name="_Toc109406450"/>
       <w:r>
         <w:t>Marco teórico</w:t>
       </w:r>
@@ -2729,7 +2799,7 @@
       <w:pPr>
         <w:pStyle w:val="Ttulo1"/>
       </w:pPr>
-      <w:bookmarkStart w:id="11" w:name="_Toc109389115"/>
+      <w:bookmarkStart w:id="11" w:name="_Toc109406451"/>
       <w:r>
         <w:t>2.1.</w:t>
       </w:r>
@@ -2745,7 +2815,7 @@
       <w:pPr>
         <w:pStyle w:val="Ttulo1"/>
       </w:pPr>
-      <w:bookmarkStart w:id="12" w:name="_Toc109389116"/>
+      <w:bookmarkStart w:id="12" w:name="_Toc109406452"/>
       <w:r>
         <w:t>2.2.    Frameworks de simulación utilizados</w:t>
       </w:r>
@@ -2842,7 +2912,7 @@
       <w:pPr>
         <w:pStyle w:val="Ttulo2"/>
       </w:pPr>
-      <w:bookmarkStart w:id="13" w:name="_Toc109389117"/>
+      <w:bookmarkStart w:id="13" w:name="_Toc109406453"/>
       <w:r>
         <w:t xml:space="preserve">2.2.1.    </w:t>
       </w:r>
@@ -3169,6 +3239,7 @@
           <w:bCs/>
         </w:rPr>
       </w:pPr>
+      <w:proofErr w:type="spellStart"/>
       <w:r>
         <w:rPr>
           <w:rFonts w:ascii="LM Roman 10" w:hAnsi="LM Roman 10"/>
@@ -3177,6 +3248,7 @@
         </w:rPr>
         <w:t>Add-ones</w:t>
       </w:r>
+      <w:proofErr w:type="spellEnd"/>
     </w:p>
     <w:p>
       <w:pPr>
@@ -3191,6 +3263,7 @@
           <w:bCs/>
         </w:rPr>
       </w:pPr>
+      <w:proofErr w:type="spellStart"/>
       <w:r>
         <w:rPr>
           <w:rFonts w:ascii="LM Roman 10" w:hAnsi="LM Roman 10"/>
@@ -3199,6 +3272,7 @@
         </w:rPr>
         <w:t>Plugins</w:t>
       </w:r>
+      <w:proofErr w:type="spellEnd"/>
     </w:p>
     <w:p>
       <w:pPr>
@@ -3241,8 +3315,18 @@
           <w:b/>
           <w:bCs/>
         </w:rPr>
-        <w:t>Nodo ZeroMQ</w:t>
-      </w:r>
+        <w:t xml:space="preserve">Nodo </w:t>
+      </w:r>
+      <w:proofErr w:type="spellStart"/>
+      <w:r>
+        <w:rPr>
+          <w:rFonts w:ascii="LM Roman 10" w:hAnsi="LM Roman 10"/>
+          <w:b/>
+          <w:bCs/>
+        </w:rPr>
+        <w:t>ZeroMQ</w:t>
+      </w:r>
+      <w:proofErr w:type="spellEnd"/>
     </w:p>
     <w:p/>
     <w:p/>
@@ -3393,7 +3477,7 @@
       <w:pPr>
         <w:pStyle w:val="Ttulo2"/>
       </w:pPr>
-      <w:bookmarkStart w:id="14" w:name="_Toc109389118"/>
+      <w:bookmarkStart w:id="14" w:name="_Toc109406454"/>
       <w:r>
         <w:t>2.2.2.    MuJoCo</w:t>
       </w:r>
@@ -3584,7 +3668,15 @@
         <w:t>más</w:t>
       </w:r>
       <w:r>
-        <w:t xml:space="preserve"> limitado que CoppeliaSim, llegando a solo soportar Scripts embebidos, Plugins de Unity y API remota de cliente. Del mismo modo que hicimos con el otro entorno, hemos decidido optar por los scripts embebidos, ya que en todo momento, nuestra intención ha sido intentar que las implementaciones para ambos entornos de simulación fueran lo más parecido posible para poder comparar los resultados de una manera más realista.</w:t>
+        <w:t xml:space="preserve"> limitado que CoppeliaSim, llegando a solo soportar Scripts embebidos, </w:t>
+      </w:r>
+      <w:proofErr w:type="spellStart"/>
+      <w:r>
+        <w:t>Plugins</w:t>
+      </w:r>
+      <w:proofErr w:type="spellEnd"/>
+      <w:r>
+        <w:t xml:space="preserve"> de Unity y API remota de cliente. Del mismo modo que hicimos con el otro entorno, hemos decidido optar por los scripts embebidos, ya que en todo momento, nuestra intención ha sido intentar que las implementaciones para ambos entornos de simulación fueran lo más parecido posible para poder comparar los resultados de una manera más realista.</w:t>
       </w:r>
     </w:p>
     <w:p>
@@ -3614,7 +3706,7 @@
       <w:pPr>
         <w:pStyle w:val="Ttulo1"/>
       </w:pPr>
-      <w:bookmarkStart w:id="15" w:name="_Toc109389119"/>
+      <w:bookmarkStart w:id="15" w:name="_Toc109406455"/>
       <w:r>
         <w:t>2.3.    Librerías utilizad</w:t>
       </w:r>
@@ -3654,7 +3746,7 @@
       <w:pPr>
         <w:pStyle w:val="Ttulo2"/>
       </w:pPr>
-      <w:bookmarkStart w:id="16" w:name="_Toc109389120"/>
+      <w:bookmarkStart w:id="16" w:name="_Toc109406456"/>
       <w:r>
         <w:t>2.3.1.    RLBench</w:t>
       </w:r>
@@ -3669,16 +3761,61 @@
         <w:t>RLBench, también conocida como Robot Learning Benchmark</w:t>
       </w:r>
       <w:r>
-        <w:t xml:space="preserve"> and Learning Environment</w:t>
-      </w:r>
-      <w:r>
-        <w:t>, es una amplia librería y entorno de aprendizaje diseñada para facilitar el trabajo de los investigadores que trabajen en el campo de la robótica dentro de las áreas del aprendizaje por refuerzo, aprendizaje por imitación, aprendizaje multitarea, visión por computador y en particular el aprendizaje por medio de pocas pruebas o few-shot learning.</w:t>
+        <w:t xml:space="preserve"> and Learning </w:t>
+      </w:r>
+      <w:proofErr w:type="spellStart"/>
+      <w:r>
+        <w:t>Environment</w:t>
+      </w:r>
+      <w:proofErr w:type="spellEnd"/>
+      <w:r>
+        <w:t xml:space="preserve">, es una amplia librería y entorno de aprendizaje diseñada para facilitar el trabajo de los investigadores que trabajen en el campo de la robótica dentro de las áreas del aprendizaje por refuerzo, aprendizaje por imitación, aprendizaje multitarea, visión por computador y en particular el aprendizaje por medio de pocas pruebas o </w:t>
+      </w:r>
+      <w:proofErr w:type="spellStart"/>
+      <w:r>
+        <w:t>few-shot</w:t>
+      </w:r>
+      <w:proofErr w:type="spellEnd"/>
+      <w:r>
+        <w:t xml:space="preserve"> </w:t>
+      </w:r>
+      <w:proofErr w:type="spellStart"/>
+      <w:r>
+        <w:t>learning</w:t>
+      </w:r>
+      <w:proofErr w:type="spellEnd"/>
+      <w:r>
+        <w:t>.</w:t>
       </w:r>
     </w:p>
     <w:p>
       <w:r>
         <w:tab/>
-        <w:t xml:space="preserve">Fue desarrollada por Stephen James, Zicong Ma, David Rovick y Andrew J.Davison en septiembre de 2019 y ha sido desde entonces una de las librerías y entornos de aprendizaje </w:t>
+        <w:t xml:space="preserve">Fue desarrollada por Stephen James, </w:t>
+      </w:r>
+      <w:proofErr w:type="spellStart"/>
+      <w:r>
+        <w:t>Zicong</w:t>
+      </w:r>
+      <w:proofErr w:type="spellEnd"/>
+      <w:r>
+        <w:t xml:space="preserve"> Ma, David </w:t>
+      </w:r>
+      <w:proofErr w:type="spellStart"/>
+      <w:r>
+        <w:t>Rovick</w:t>
+      </w:r>
+      <w:proofErr w:type="spellEnd"/>
+      <w:r>
+        <w:t xml:space="preserve"> y Andrew </w:t>
+      </w:r>
+      <w:proofErr w:type="spellStart"/>
+      <w:r>
+        <w:t>J.Davison</w:t>
+      </w:r>
+      <w:proofErr w:type="spellEnd"/>
+      <w:r>
+        <w:t xml:space="preserve"> en septiembre de 2019 y ha sido desde entonces una de las librerías y entornos de aprendizaje </w:t>
       </w:r>
       <w:r>
         <w:t>más</w:t>
@@ -3900,7 +4037,23 @@
     <w:p>
       <w:r>
         <w:tab/>
-        <w:t xml:space="preserve">En la figura anterior, podemos observar como serian las modificaciones que hemos comentado. Cada variación es una tarea distinta. En este ejemplo, la variación 0 sería la tarea de apilar un solo bloque rojo encima de la marca, mientras que en la variación 1 seria apilar dos bloques rojos, en la variación 2 apilar tres bloques rojos y en la variación V apilar un bloque de color marrón. </w:t>
+        <w:t xml:space="preserve">En la figura anterior, podemos observar </w:t>
+      </w:r>
+      <w:proofErr w:type="spellStart"/>
+      <w:r>
+        <w:t>como</w:t>
+      </w:r>
+      <w:proofErr w:type="spellEnd"/>
+      <w:r>
+        <w:t xml:space="preserve"> </w:t>
+      </w:r>
+      <w:proofErr w:type="spellStart"/>
+      <w:r>
+        <w:t>serian</w:t>
+      </w:r>
+      <w:proofErr w:type="spellEnd"/>
+      <w:r>
+        <w:t xml:space="preserve"> las modificaciones que hemos comentado. Cada variación es una tarea distinta. En este ejemplo, la variación 0 sería la tarea de apilar un solo bloque rojo encima de la marca, mientras que en la variación 1 seria apilar dos bloques rojos, en la variación 2 apilar tres bloques rojos y en la variación V apilar un bloque de color marrón. </w:t>
       </w:r>
     </w:p>
     <w:p>
@@ -4333,11 +4486,33 @@
           <w:lang w:val="en-US"/>
         </w:rPr>
       </w:pPr>
+      <w:proofErr w:type="spellStart"/>
       <w:r>
         <w:rPr>
           <w:lang w:val="en-US"/>
         </w:rPr>
-        <w:t xml:space="preserve">Figura x. Imágenes de Front, Left, Overhead, Right y Wrist de RLBench </w:t>
+        <w:t>Figura</w:t>
+      </w:r>
+      <w:proofErr w:type="spellEnd"/>
+      <w:r>
+        <w:rPr>
+          <w:lang w:val="en-US"/>
+        </w:rPr>
+        <w:t xml:space="preserve"> x. </w:t>
+      </w:r>
+      <w:proofErr w:type="spellStart"/>
+      <w:r>
+        <w:rPr>
+          <w:lang w:val="en-US"/>
+        </w:rPr>
+        <w:t>Imágenes</w:t>
+      </w:r>
+      <w:proofErr w:type="spellEnd"/>
+      <w:r>
+        <w:rPr>
+          <w:lang w:val="en-US"/>
+        </w:rPr>
+        <w:t xml:space="preserve"> de Front, Left, Overhead, Right y Wrist de RLBench </w:t>
       </w:r>
     </w:p>
     <w:p>
@@ -4667,7 +4842,31 @@
     <w:p>
       <w:r>
         <w:tab/>
-        <w:t xml:space="preserve">La escena por defecto es la mostrada en la anterior figura. Podemos ver como tenemos un brazo robótico puesto sobre el borde de una mesa. Este brazo en concreto es del modelo Franka Emika Panda [x] de siete articulaciones. Esta valorado en 25 mil euros y es capaz de soportar una carga máxima de 3kg. Siguiendo con la escena, en la figura podemos ver </w:t>
+        <w:t xml:space="preserve">La escena por defecto es la mostrada en la anterior figura. Podemos ver como tenemos un brazo robótico puesto sobre el borde de una mesa. Este brazo en concreto es del modelo </w:t>
+      </w:r>
+      <w:proofErr w:type="spellStart"/>
+      <w:r>
+        <w:t>Franka</w:t>
+      </w:r>
+      <w:proofErr w:type="spellEnd"/>
+      <w:r>
+        <w:t xml:space="preserve"> </w:t>
+      </w:r>
+      <w:proofErr w:type="spellStart"/>
+      <w:r>
+        <w:t>Emika</w:t>
+      </w:r>
+      <w:proofErr w:type="spellEnd"/>
+      <w:r>
+        <w:t xml:space="preserve"> Panda [x] de siete articulaciones. </w:t>
+      </w:r>
+      <w:proofErr w:type="spellStart"/>
+      <w:r>
+        <w:t>Esta</w:t>
+      </w:r>
+      <w:proofErr w:type="spellEnd"/>
+      <w:r>
+        <w:t xml:space="preserve"> valorado en 25 mil euros y es capaz de soportar una carga máxima de 3kg. Siguiendo con la escena, en la figura podemos ver </w:t>
       </w:r>
       <w:r>
         <w:t xml:space="preserve">en azul </w:t>
@@ -4676,7 +4875,39 @@
         <w:t>tres ejemplos de donde estarían colocada</w:t>
       </w:r>
       <w:r>
-        <w:t>s las cámaras de Left, Right y Wrist. Pese a ser cámaras fijas, podemos programarlas para incluir mas o modificar las ya existentes.</w:t>
+        <w:t xml:space="preserve">s las cámaras de </w:t>
+      </w:r>
+      <w:proofErr w:type="spellStart"/>
+      <w:r>
+        <w:t>Left</w:t>
+      </w:r>
+      <w:proofErr w:type="spellEnd"/>
+      <w:r>
+        <w:t xml:space="preserve">, </w:t>
+      </w:r>
+      <w:proofErr w:type="spellStart"/>
+      <w:r>
+        <w:t>Right</w:t>
+      </w:r>
+      <w:proofErr w:type="spellEnd"/>
+      <w:r>
+        <w:t xml:space="preserve"> y </w:t>
+      </w:r>
+      <w:proofErr w:type="spellStart"/>
+      <w:r>
+        <w:t>Wrist</w:t>
+      </w:r>
+      <w:proofErr w:type="spellEnd"/>
+      <w:r>
+        <w:t xml:space="preserve">. Pese a ser cámaras fijas, podemos programarlas para incluir </w:t>
+      </w:r>
+      <w:proofErr w:type="spellStart"/>
+      <w:r>
+        <w:t>mas</w:t>
+      </w:r>
+      <w:proofErr w:type="spellEnd"/>
+      <w:r>
+        <w:t xml:space="preserve"> o modificar las ya existentes.</w:t>
       </w:r>
     </w:p>
     <w:p>
@@ -4758,7 +4989,23 @@
         <w:t xml:space="preserve">Figura x. </w:t>
       </w:r>
       <w:r>
-        <w:t>Robot Franka Emika Panda en el mundo real</w:t>
+        <w:t xml:space="preserve">Robot </w:t>
+      </w:r>
+      <w:proofErr w:type="spellStart"/>
+      <w:r>
+        <w:t>Franka</w:t>
+      </w:r>
+      <w:proofErr w:type="spellEnd"/>
+      <w:r>
+        <w:t xml:space="preserve"> </w:t>
+      </w:r>
+      <w:proofErr w:type="spellStart"/>
+      <w:r>
+        <w:t>Emika</w:t>
+      </w:r>
+      <w:proofErr w:type="spellEnd"/>
+      <w:r>
+        <w:t xml:space="preserve"> Panda en el mundo real</w:t>
       </w:r>
       <w:r>
         <w:t xml:space="preserve"> </w:t>
@@ -4908,13 +5155,23 @@
           <w:numId w:val="11"/>
         </w:numPr>
       </w:pPr>
+      <w:proofErr w:type="spellStart"/>
       <w:r>
         <w:rPr>
           <w:rFonts w:ascii="LM Roman 10" w:hAnsi="LM Roman 10"/>
           <w:b/>
           <w:bCs/>
         </w:rPr>
-        <w:t>End-effector pose absoluto</w:t>
+        <w:t>End-effector</w:t>
+      </w:r>
+      <w:proofErr w:type="spellEnd"/>
+      <w:r>
+        <w:rPr>
+          <w:rFonts w:ascii="LM Roman 10" w:hAnsi="LM Roman 10"/>
+          <w:b/>
+          <w:bCs/>
+        </w:rPr>
+        <w:t xml:space="preserve"> pose absoluto</w:t>
       </w:r>
       <w:r>
         <w:rPr>
@@ -4944,7 +5201,21 @@
         <w:rPr>
           <w:rFonts w:ascii="LM Roman 10" w:hAnsi="LM Roman 10"/>
         </w:rPr>
-        <w:t xml:space="preserve"> la pinza en el espacio de coordenadas xyz. Con esta acción, es como si tiráramos de la pinza haciendo que el resto de articulaciones se movieran únicamente por dicha fuerza.</w:t>
+        <w:t xml:space="preserve"> la pinza en el espacio de coordenadas </w:t>
+      </w:r>
+      <w:proofErr w:type="spellStart"/>
+      <w:r>
+        <w:rPr>
+          <w:rFonts w:ascii="LM Roman 10" w:hAnsi="LM Roman 10"/>
+        </w:rPr>
+        <w:t>xyz</w:t>
+      </w:r>
+      <w:proofErr w:type="spellEnd"/>
+      <w:r>
+        <w:rPr>
+          <w:rFonts w:ascii="LM Roman 10" w:hAnsi="LM Roman 10"/>
+        </w:rPr>
+        <w:t>. Con esta acción, es como si tiráramos de la pinza haciendo que el resto de articulaciones se movieran únicamente por dicha fuerza.</w:t>
       </w:r>
       <w:r>
         <w:rPr>
@@ -4961,13 +5232,23 @@
           <w:numId w:val="11"/>
         </w:numPr>
       </w:pPr>
+      <w:proofErr w:type="spellStart"/>
       <w:r>
         <w:rPr>
           <w:rFonts w:ascii="LM Roman 10" w:hAnsi="LM Roman 10"/>
           <w:b/>
           <w:bCs/>
         </w:rPr>
-        <w:t>End-effector pose relativo</w:t>
+        <w:t>End-effector</w:t>
+      </w:r>
+      <w:proofErr w:type="spellEnd"/>
+      <w:r>
+        <w:rPr>
+          <w:rFonts w:ascii="LM Roman 10" w:hAnsi="LM Roman 10"/>
+          <w:b/>
+          <w:bCs/>
+        </w:rPr>
+        <w:t xml:space="preserve"> pose relativo</w:t>
       </w:r>
       <w:r>
         <w:rPr>
@@ -4997,8 +5278,16 @@
         <w:rPr>
           <w:rFonts w:ascii="LM Roman 10" w:hAnsi="LM Roman 10"/>
         </w:rPr>
-        <w:t>posición de la pinza en el espacio de coordenadas xyz</w:t>
-      </w:r>
+        <w:t xml:space="preserve">posición de la pinza en el espacio de coordenadas </w:t>
+      </w:r>
+      <w:proofErr w:type="spellStart"/>
+      <w:r>
+        <w:rPr>
+          <w:rFonts w:ascii="LM Roman 10" w:hAnsi="LM Roman 10"/>
+        </w:rPr>
+        <w:t>xyz</w:t>
+      </w:r>
+      <w:proofErr w:type="spellEnd"/>
       <w:r>
         <w:rPr>
           <w:rFonts w:ascii="LM Roman 10" w:hAnsi="LM Roman 10"/>
@@ -5128,7 +5417,7 @@
       <w:r>
         <w:t xml:space="preserve"> </w:t>
       </w:r>
-      <w:bookmarkStart w:id="17" w:name="_Toc109389121"/>
+      <w:bookmarkStart w:id="17" w:name="_Toc109406457"/>
       <w:r>
         <w:t>2.3.2.    Metaworld</w:t>
       </w:r>
@@ -5150,8 +5439,61 @@
         <w:tab/>
         <w:t xml:space="preserve">Fue desarrollada por </w:t>
       </w:r>
-      <w:r>
-        <w:t>Tianhe Yu, Deirdre Quillen, Zhanpeng He, Ryan Julian, Karol Hausman, Chelsea Finn y Sergey Levine en el año 2019 y ha estado en constante desarrollo desde entonces implementando nuevas tareas, funciones...</w:t>
+      <w:proofErr w:type="spellStart"/>
+      <w:r>
+        <w:t>Tianhe</w:t>
+      </w:r>
+      <w:proofErr w:type="spellEnd"/>
+      <w:r>
+        <w:t xml:space="preserve"> </w:t>
+      </w:r>
+      <w:proofErr w:type="spellStart"/>
+      <w:r>
+        <w:t>Yu</w:t>
+      </w:r>
+      <w:proofErr w:type="spellEnd"/>
+      <w:r>
+        <w:t xml:space="preserve">, Deirdre </w:t>
+      </w:r>
+      <w:proofErr w:type="spellStart"/>
+      <w:r>
+        <w:t>Quillen</w:t>
+      </w:r>
+      <w:proofErr w:type="spellEnd"/>
+      <w:r>
+        <w:t xml:space="preserve">, </w:t>
+      </w:r>
+      <w:proofErr w:type="spellStart"/>
+      <w:r>
+        <w:t>Zhanpeng</w:t>
+      </w:r>
+      <w:proofErr w:type="spellEnd"/>
+      <w:r>
+        <w:t xml:space="preserve"> He, Ryan </w:t>
+      </w:r>
+      <w:proofErr w:type="spellStart"/>
+      <w:r>
+        <w:t>Julian</w:t>
+      </w:r>
+      <w:proofErr w:type="spellEnd"/>
+      <w:r>
+        <w:t xml:space="preserve">, </w:t>
+      </w:r>
+      <w:proofErr w:type="spellStart"/>
+      <w:r>
+        <w:t>Karol</w:t>
+      </w:r>
+      <w:proofErr w:type="spellEnd"/>
+      <w:r>
+        <w:t xml:space="preserve"> </w:t>
+      </w:r>
+      <w:proofErr w:type="spellStart"/>
+      <w:r>
+        <w:t>Hausman</w:t>
+      </w:r>
+      <w:proofErr w:type="spellEnd"/>
+      <w:r>
+        <w:t>, Chelsea Finn y Sergey Levine en el año 2019 y ha estado en constante desarrollo desde entonces implementando nuevas tareas, funciones...</w:t>
       </w:r>
     </w:p>
     <w:p>
@@ -5386,7 +5728,25 @@
           <w:b/>
           <w:bCs/>
         </w:rPr>
-        <w:t>Multi-Task 1 (MT1)</w:t>
+        <w:t>Multi-</w:t>
+      </w:r>
+      <w:proofErr w:type="spellStart"/>
+      <w:r>
+        <w:rPr>
+          <w:rFonts w:ascii="LM Roman 10" w:hAnsi="LM Roman 10"/>
+          <w:b/>
+          <w:bCs/>
+        </w:rPr>
+        <w:t>Task</w:t>
+      </w:r>
+      <w:proofErr w:type="spellEnd"/>
+      <w:r>
+        <w:rPr>
+          <w:rFonts w:ascii="LM Roman 10" w:hAnsi="LM Roman 10"/>
+          <w:b/>
+          <w:bCs/>
+        </w:rPr>
+        <w:t xml:space="preserve"> 1 (MT1)</w:t>
       </w:r>
       <w:r>
         <w:rPr>
@@ -5532,7 +5892,21 @@
         <w:rPr>
           <w:rFonts w:ascii="LM Roman 10" w:hAnsi="LM Roman 10"/>
         </w:rPr>
-        <w:t>El ML10 es un método de meta-aprendizaje mas complejo que el ML1 en donde entrenamos con un conjunto de 10 tareas distintas. Finalmente, realizamos la validación sobre 5 tareas no vistas en la fase de entrenamiento.</w:t>
+        <w:t xml:space="preserve">El ML10 es un método de meta-aprendizaje </w:t>
+      </w:r>
+      <w:proofErr w:type="spellStart"/>
+      <w:r>
+        <w:rPr>
+          <w:rFonts w:ascii="LM Roman 10" w:hAnsi="LM Roman 10"/>
+        </w:rPr>
+        <w:t>mas</w:t>
+      </w:r>
+      <w:proofErr w:type="spellEnd"/>
+      <w:r>
+        <w:rPr>
+          <w:rFonts w:ascii="LM Roman 10" w:hAnsi="LM Roman 10"/>
+        </w:rPr>
+        <w:t xml:space="preserve"> complejo que el ML1 en donde entrenamos con un conjunto de 10 tareas distintas. Finalmente, realizamos la validación sobre 5 tareas no vistas en la fase de entrenamiento.</w:t>
       </w:r>
     </w:p>
     <w:p>
@@ -5732,7 +6106,25 @@
           <w:b/>
           <w:bCs/>
         </w:rPr>
-        <w:t>Multi-Task 10 (MT10)</w:t>
+        <w:t>Multi-</w:t>
+      </w:r>
+      <w:proofErr w:type="spellStart"/>
+      <w:r>
+        <w:rPr>
+          <w:rFonts w:ascii="LM Roman 10" w:hAnsi="LM Roman 10"/>
+          <w:b/>
+          <w:bCs/>
+        </w:rPr>
+        <w:t>Task</w:t>
+      </w:r>
+      <w:proofErr w:type="spellEnd"/>
+      <w:r>
+        <w:rPr>
+          <w:rFonts w:ascii="LM Roman 10" w:hAnsi="LM Roman 10"/>
+          <w:b/>
+          <w:bCs/>
+        </w:rPr>
+        <w:t xml:space="preserve"> 10 (MT10)</w:t>
       </w:r>
       <w:r>
         <w:rPr>
@@ -5897,7 +6289,21 @@
         <w:rPr>
           <w:rFonts w:ascii="LM Roman 10" w:hAnsi="LM Roman 10"/>
         </w:rPr>
-        <w:t>: El ML45 es el modelo mas completo de meta-aprendizaje en donde se entrena un conjunto de 45 tareas dejando de lado las 5 restantes para validación.</w:t>
+        <w:t xml:space="preserve">: El ML45 es el modelo </w:t>
+      </w:r>
+      <w:proofErr w:type="spellStart"/>
+      <w:r>
+        <w:rPr>
+          <w:rFonts w:ascii="LM Roman 10" w:hAnsi="LM Roman 10"/>
+        </w:rPr>
+        <w:t>mas</w:t>
+      </w:r>
+      <w:proofErr w:type="spellEnd"/>
+      <w:r>
+        <w:rPr>
+          <w:rFonts w:ascii="LM Roman 10" w:hAnsi="LM Roman 10"/>
+        </w:rPr>
+        <w:t xml:space="preserve"> completo de meta-aprendizaje en donde se entrena un conjunto de 45 tareas dejando de lado las 5 restantes para validación.</w:t>
       </w:r>
       <w:r>
         <w:rPr>
@@ -6115,13 +6521,45 @@
           <w:b/>
           <w:bCs/>
         </w:rPr>
-        <w:t>Multi-Task 50 (MT50)</w:t>
-      </w:r>
-      <w:r>
-        <w:rPr>
-          <w:rFonts w:ascii="LM Roman 10" w:hAnsi="LM Roman 10"/>
-        </w:rPr>
-        <w:t>: El MT50 es el modelo mas completo de multitareas, ya que usa el 100% de estas sin dejar ninguna para la validación.</w:t>
+        <w:t>Multi-</w:t>
+      </w:r>
+      <w:proofErr w:type="spellStart"/>
+      <w:r>
+        <w:rPr>
+          <w:rFonts w:ascii="LM Roman 10" w:hAnsi="LM Roman 10"/>
+          <w:b/>
+          <w:bCs/>
+        </w:rPr>
+        <w:t>Task</w:t>
+      </w:r>
+      <w:proofErr w:type="spellEnd"/>
+      <w:r>
+        <w:rPr>
+          <w:rFonts w:ascii="LM Roman 10" w:hAnsi="LM Roman 10"/>
+          <w:b/>
+          <w:bCs/>
+        </w:rPr>
+        <w:t xml:space="preserve"> 50 (MT50)</w:t>
+      </w:r>
+      <w:r>
+        <w:rPr>
+          <w:rFonts w:ascii="LM Roman 10" w:hAnsi="LM Roman 10"/>
+        </w:rPr>
+        <w:t xml:space="preserve">: El MT50 es el modelo </w:t>
+      </w:r>
+      <w:proofErr w:type="spellStart"/>
+      <w:r>
+        <w:rPr>
+          <w:rFonts w:ascii="LM Roman 10" w:hAnsi="LM Roman 10"/>
+        </w:rPr>
+        <w:t>mas</w:t>
+      </w:r>
+      <w:proofErr w:type="spellEnd"/>
+      <w:r>
+        <w:rPr>
+          <w:rFonts w:ascii="LM Roman 10" w:hAnsi="LM Roman 10"/>
+        </w:rPr>
+        <w:t xml:space="preserve"> completo de multitareas, ya que usa el 100% de estas sin dejar ninguna para la validación.</w:t>
       </w:r>
     </w:p>
     <w:p>
@@ -6298,7 +6736,23 @@
         <w:ind w:firstLine="708"/>
       </w:pPr>
       <w:r>
-        <w:t>En cuanto al robot, al igual que en RLBench, se utiliza un robot del modelo Franka Emika Panda con la única diferencia de que este se encuentra pintado en tonos rojizos en lugar de tener sus colores originales.</w:t>
+        <w:t xml:space="preserve">En cuanto al robot, al igual que en RLBench, se utiliza un robot del modelo </w:t>
+      </w:r>
+      <w:proofErr w:type="spellStart"/>
+      <w:r>
+        <w:t>Franka</w:t>
+      </w:r>
+      <w:proofErr w:type="spellEnd"/>
+      <w:r>
+        <w:t xml:space="preserve"> </w:t>
+      </w:r>
+      <w:proofErr w:type="spellStart"/>
+      <w:r>
+        <w:t>Emika</w:t>
+      </w:r>
+      <w:proofErr w:type="spellEnd"/>
+      <w:r>
+        <w:t xml:space="preserve"> Panda con la única diferencia de que este se encuentra pintado en tonos rojizos en lugar de tener sus colores originales.</w:t>
       </w:r>
     </w:p>
     <w:p>
@@ -6336,7 +6790,15 @@
         <w:ind w:firstLine="708"/>
       </w:pPr>
       <w:r>
-        <w:t>Las imágenes utilizadas por Metaworld, en cambio, si que son bastante parecidas a las que podemos obtener mediante RLBench, ya que se encuentran situadas en distintas zonas del entorno haciendo así que podamos obtener el máximo de información posible en todo momento de manera visual.</w:t>
+        <w:t xml:space="preserve">Las imágenes utilizadas por Metaworld, en cambio, </w:t>
+      </w:r>
+      <w:proofErr w:type="spellStart"/>
+      <w:r>
+        <w:t>si</w:t>
+      </w:r>
+      <w:proofErr w:type="spellEnd"/>
+      <w:r>
+        <w:t xml:space="preserve"> que son bastante parecidas a las que podemos obtener mediante RLBench, ya que se encuentran situadas en distintas zonas del entorno haciendo así que podamos obtener el máximo de información posible en todo momento de manera visual.</w:t>
       </w:r>
     </w:p>
     <w:p>
@@ -6764,22 +7226,60 @@
           <w:lang w:val="en-US"/>
         </w:rPr>
       </w:pPr>
+      <w:bookmarkStart w:id="18" w:name="_Hlk109404926"/>
+      <w:proofErr w:type="spellStart"/>
       <w:r>
         <w:rPr>
           <w:lang w:val="en-US"/>
         </w:rPr>
-        <w:t xml:space="preserve">Figura x. Imágenes de </w:t>
-      </w:r>
+        <w:t>Figura</w:t>
+      </w:r>
+      <w:proofErr w:type="spellEnd"/>
       <w:r>
         <w:rPr>
           <w:lang w:val="en-US"/>
         </w:rPr>
-        <w:t>BehindGripper, Corner, Corner2, Gripper, Top y Corner3</w:t>
-      </w:r>
+        <w:t xml:space="preserve"> x. </w:t>
+      </w:r>
+      <w:proofErr w:type="spellStart"/>
       <w:r>
         <w:rPr>
           <w:lang w:val="en-US"/>
         </w:rPr>
+        <w:t>Imágenes</w:t>
+      </w:r>
+      <w:proofErr w:type="spellEnd"/>
+      <w:r>
+        <w:rPr>
+          <w:lang w:val="en-US"/>
+        </w:rPr>
+        <w:t xml:space="preserve"> </w:t>
+      </w:r>
+      <w:bookmarkEnd w:id="18"/>
+      <w:r>
+        <w:rPr>
+          <w:lang w:val="en-US"/>
+        </w:rPr>
+        <w:t xml:space="preserve">de </w:t>
+      </w:r>
+      <w:proofErr w:type="spellStart"/>
+      <w:r>
+        <w:rPr>
+          <w:lang w:val="en-US"/>
+        </w:rPr>
+        <w:t>BehindGripper</w:t>
+      </w:r>
+      <w:proofErr w:type="spellEnd"/>
+      <w:r>
+        <w:rPr>
+          <w:lang w:val="en-US"/>
+        </w:rPr>
+        <w:t>, Corner, Corner2, Gripper, Top y Corner3</w:t>
+      </w:r>
+      <w:r>
+        <w:rPr>
+          <w:lang w:val="en-US"/>
+        </w:rPr>
         <w:t xml:space="preserve"> de Metaworld</w:t>
       </w:r>
     </w:p>
@@ -6856,11 +7356,11 @@
       <w:pPr>
         <w:pStyle w:val="Ttulo"/>
       </w:pPr>
-      <w:bookmarkStart w:id="18" w:name="_Toc109389122"/>
+      <w:bookmarkStart w:id="19" w:name="_Toc109406458"/>
       <w:r>
         <w:t>Capítulo 3</w:t>
       </w:r>
-      <w:bookmarkEnd w:id="18"/>
+      <w:bookmarkEnd w:id="19"/>
     </w:p>
     <w:p>
       <w:pPr>
@@ -6871,11 +7371,11 @@
       <w:pPr>
         <w:pStyle w:val="Ttulo"/>
       </w:pPr>
-      <w:bookmarkStart w:id="19" w:name="_Toc109389123"/>
+      <w:bookmarkStart w:id="20" w:name="_Toc109406459"/>
       <w:r>
         <w:t>Desarrollo e implementación</w:t>
       </w:r>
-      <w:bookmarkEnd w:id="19"/>
+      <w:bookmarkEnd w:id="20"/>
       <w:r>
         <w:t xml:space="preserve"> </w:t>
       </w:r>
@@ -6892,17 +7392,23 @@
       <w:pPr>
         <w:pStyle w:val="Ttulo1"/>
       </w:pPr>
-      <w:bookmarkStart w:id="20" w:name="_Toc109389124"/>
+      <w:bookmarkStart w:id="21" w:name="_Toc109406460"/>
       <w:r>
         <w:t>3.1.    Fase 1: Generación de los datos</w:t>
       </w:r>
-      <w:bookmarkEnd w:id="20"/>
+      <w:bookmarkEnd w:id="21"/>
     </w:p>
     <w:p/>
     <w:p>
       <w:r>
         <w:tab/>
-        <w:t>Esta primera fase es una de las mas importantes del proyecto, ya que consiste en entender tanto los entornos de simulación como las librerías</w:t>
+        <w:t xml:space="preserve">Esta primera fase es una de las </w:t>
+      </w:r>
+      <w:r>
+        <w:t>más</w:t>
+      </w:r>
+      <w:r>
+        <w:t xml:space="preserve"> importantes del proyecto, ya que consiste en entender tanto los entornos de simulación como las librerías</w:t>
       </w:r>
       <w:r>
         <w:t xml:space="preserve"> y sus tareas</w:t>
@@ -6917,7 +7423,13 @@
         <w:t>Como ya hemos comentado previamente, los entornos de simulación utilizados no son del todo iguales. Además, al estar utilizando librerías adaptadas a cada uno de ellos, los métodos para la generación y obtención de datos no es del todo igual</w:t>
       </w:r>
       <w:r>
-        <w:t xml:space="preserve"> pese a que hayamos intentado adecuar nuestros scripts para que sean lo mas parecidos posibles, de modo que podamos estar alternando de un entorno al otro sin necesidad de volver a entender todo de nuevo.</w:t>
+        <w:t xml:space="preserve"> pese a que hayamos intentado adecuar nuestros scripts para que sean lo </w:t>
+      </w:r>
+      <w:r>
+        <w:t>más</w:t>
+      </w:r>
+      <w:r>
+        <w:t xml:space="preserve"> parecidos posibles, de modo que podamos estar alternando de un entorno al otro sin necesidad de volver a entender todo de nuevo.</w:t>
       </w:r>
       <w:r>
         <w:t xml:space="preserve"> </w:t>
@@ -6954,7 +7466,7 @@
       <w:pPr>
         <w:pStyle w:val="Ttulo2"/>
       </w:pPr>
-      <w:bookmarkStart w:id="21" w:name="_Toc109389125"/>
+      <w:bookmarkStart w:id="22" w:name="_Toc109406461"/>
       <w:r>
         <w:t xml:space="preserve">2.3.2.    </w:t>
       </w:r>
@@ -6976,7 +7488,7 @@
       <w:r>
         <w:t>etaworld</w:t>
       </w:r>
-      <w:bookmarkEnd w:id="21"/>
+      <w:bookmarkEnd w:id="22"/>
     </w:p>
     <w:p/>
     <w:p>
@@ -7014,7 +7526,13 @@
         <w:t xml:space="preserve">Partiendo de esta idea, </w:t>
       </w:r>
       <w:r>
-        <w:t>hemos comenzado analizando el código interno de la librería para ver que datos podemos obtener a la hora de simular cualquier tipo de tarea.</w:t>
+        <w:t xml:space="preserve">hemos comenzado analizando el código interno de la librería para ver </w:t>
+      </w:r>
+      <w:r>
+        <w:t>qué</w:t>
+      </w:r>
+      <w:r>
+        <w:t xml:space="preserve"> datos podemos obtener a la hora de simular cualquier tipo de tarea.</w:t>
       </w:r>
     </w:p>
     <w:p>
@@ -7024,12 +7542,53 @@
       <w:r>
         <w:t xml:space="preserve">Dentro del script situado en </w:t>
       </w:r>
+      <w:proofErr w:type="spellStart"/>
       <w:r>
         <w:rPr>
           <w:i/>
           <w:iCs/>
         </w:rPr>
-        <w:t>metaworld/envs/mujoco/mujoco_env.py</w:t>
+        <w:t>metaworld</w:t>
+      </w:r>
+      <w:proofErr w:type="spellEnd"/>
+      <w:r>
+        <w:rPr>
+          <w:i/>
+          <w:iCs/>
+        </w:rPr>
+        <w:t>/</w:t>
+      </w:r>
+      <w:proofErr w:type="spellStart"/>
+      <w:r>
+        <w:rPr>
+          <w:i/>
+          <w:iCs/>
+        </w:rPr>
+        <w:t>envs</w:t>
+      </w:r>
+      <w:proofErr w:type="spellEnd"/>
+      <w:r>
+        <w:rPr>
+          <w:i/>
+          <w:iCs/>
+        </w:rPr>
+        <w:t>/</w:t>
+      </w:r>
+      <w:proofErr w:type="spellStart"/>
+      <w:r>
+        <w:rPr>
+          <w:i/>
+          <w:iCs/>
+        </w:rPr>
+        <w:t>mujoco</w:t>
+      </w:r>
+      <w:proofErr w:type="spellEnd"/>
+      <w:r>
+        <w:rPr>
+          <w:i/>
+          <w:iCs/>
+        </w:rPr>
+        <w:t>/mujoco_env.py</w:t>
       </w:r>
       <w:r>
         <w:rPr>
@@ -7053,6 +7612,7 @@
           <w:numId w:val="12"/>
         </w:numPr>
       </w:pPr>
+      <w:proofErr w:type="spellStart"/>
       <w:r>
         <w:rPr>
           <w:rFonts w:ascii="LM Roman 10" w:hAnsi="LM Roman 10"/>
@@ -7061,6 +7621,7 @@
         </w:rPr>
         <w:t>BehindGripper</w:t>
       </w:r>
+      <w:proofErr w:type="spellEnd"/>
       <w:r>
         <w:rPr>
           <w:rFonts w:ascii="LM Roman 10" w:hAnsi="LM Roman 10"/>
@@ -7076,6 +7637,7 @@
           <w:numId w:val="12"/>
         </w:numPr>
       </w:pPr>
+      <w:proofErr w:type="spellStart"/>
       <w:r>
         <w:rPr>
           <w:rFonts w:ascii="LM Roman 10" w:hAnsi="LM Roman 10"/>
@@ -7084,6 +7646,7 @@
         </w:rPr>
         <w:t>Corner</w:t>
       </w:r>
+      <w:proofErr w:type="spellEnd"/>
       <w:r>
         <w:rPr>
           <w:rFonts w:ascii="LM Roman 10" w:hAnsi="LM Roman 10"/>
@@ -7134,6 +7697,7 @@
           <w:numId w:val="12"/>
         </w:numPr>
       </w:pPr>
+      <w:proofErr w:type="spellStart"/>
       <w:r>
         <w:rPr>
           <w:rFonts w:ascii="LM Roman 10" w:hAnsi="LM Roman 10"/>
@@ -7142,6 +7706,7 @@
         </w:rPr>
         <w:t>Gripper</w:t>
       </w:r>
+      <w:proofErr w:type="spellEnd"/>
       <w:r>
         <w:rPr>
           <w:rFonts w:ascii="LM Roman 10" w:hAnsi="LM Roman 10"/>
@@ -7210,7 +7775,19 @@
         <w:rPr>
           <w:rFonts w:ascii="LM Roman 10" w:hAnsi="LM Roman 10"/>
         </w:rPr>
-        <w:t>: Cámara fija situada de manera similar que en Corner2 estando un poco mas cercana al robot con una mayor altura.</w:t>
+        <w:t xml:space="preserve">: Cámara fija situada de manera similar que en Corner2 estando un poco </w:t>
+      </w:r>
+      <w:r>
+        <w:rPr>
+          <w:rFonts w:ascii="LM Roman 10" w:hAnsi="LM Roman 10"/>
+        </w:rPr>
+        <w:t>más</w:t>
+      </w:r>
+      <w:r>
+        <w:rPr>
+          <w:rFonts w:ascii="LM Roman 10" w:hAnsi="LM Roman 10"/>
+        </w:rPr>
+        <w:t xml:space="preserve"> cercana al robot con una mayor altura.</w:t>
       </w:r>
     </w:p>
     <w:p/>
@@ -7251,6 +7828,7 @@
       <w:r>
         <w:t xml:space="preserve"> existe una función que tras recibir un objeto de la clase </w:t>
       </w:r>
+      <w:proofErr w:type="spellStart"/>
       <w:r>
         <w:rPr>
           <w:i/>
@@ -7258,6 +7836,7 @@
         </w:rPr>
         <w:t>Observation</w:t>
       </w:r>
+      <w:proofErr w:type="spellEnd"/>
       <w:r>
         <w:rPr>
           <w:i/>
@@ -7300,7 +7879,13 @@
     <w:p>
       <w:r>
         <w:tab/>
-        <w:t>Mientras que los tres primeros valores equivalen a la posición de la pinza en el eje de coordenadas XYZ, el ultimo es un valor binario que representa el estado de la pinza, el cual se encuentra como 0 si la pinza o bien está abierta o bien se encuentra en proceso de ser abierta, o como 0.1 en caso de que la pinza se encuentre en proceso de ser cerrada. Este ultimo valor se pasa por una función dentro de este mismo script y calcula el</w:t>
+        <w:t xml:space="preserve">Mientras que los tres primeros valores equivalen a la posición de la pinza en el eje de coordenadas XYZ, el ultimo es un valor binario que representa el estado de la pinza, el cual se encuentra como 0 si la pinza o bien está abierta o bien se encuentra en proceso de ser abierta, o como 0.1 en caso de que la pinza se encuentre en proceso de ser cerrada. Este </w:t>
+      </w:r>
+      <w:r>
+        <w:t>último</w:t>
+      </w:r>
+      <w:r>
+        <w:t xml:space="preserve"> valor se pasa por una función dentro de este mismo script y calcula el</w:t>
       </w:r>
       <w:r>
         <w:t xml:space="preserve"> valor continuo del</w:t>
@@ -7317,7 +7902,13 @@
         <w:ind w:firstLine="708"/>
       </w:pPr>
       <w:r>
-        <w:t>Esta posición es relativa, lo cual quiere decir que tan solo posee la diferencia de movimiento respecto al instante anterior, por lo que sitúa al robot dentro del eje de coordenadas base (0,0,0) antes de aplicar la acción.</w:t>
+        <w:t>Esta posición es relativa, lo cual quiere decir que tan solo posee la diferencia de movimiento respecto al instante anterior, por lo que sitúa l</w:t>
+      </w:r>
+      <w:r>
+        <w:t>a pinza del</w:t>
+      </w:r>
+      <w:r>
+        <w:t xml:space="preserve"> robot dentro del eje de coordenadas base (0,0,0) antes de aplicar la acción.</w:t>
       </w:r>
     </w:p>
     <w:p>
@@ -7331,6 +7922,7 @@
         <w:tab/>
         <w:t xml:space="preserve">Otros valores que también hemos podido obtener son los que devuelven la información restante de los objetos de la clase </w:t>
       </w:r>
+      <w:proofErr w:type="spellStart"/>
       <w:r>
         <w:rPr>
           <w:i/>
@@ -7338,6 +7930,7 @@
         </w:rPr>
         <w:t>Observation</w:t>
       </w:r>
+      <w:proofErr w:type="spellEnd"/>
       <w:r>
         <w:t xml:space="preserve">. Estos objetos se reinician al comienzo de cada instante de tiempo y disponen de la información relevante tanto de la pinza como del objetivo al que llegar. En concreto, hemos decidido </w:t>
       </w:r>
@@ -7501,7 +8094,13 @@
         <w:t>E</w:t>
       </w:r>
       <w:r>
-        <w:t>l objetivo de este script tal y como el nombre indica es genera un dataset con todos los datos mencionados previamente dentro su subconjunto predeterminado el cual puede ser tanto train como test.</w:t>
+        <w:t>l objetivo de este script tal y como el nombre indica es genera</w:t>
+      </w:r>
+      <w:r>
+        <w:t>r</w:t>
+      </w:r>
+      <w:r>
+        <w:t xml:space="preserve"> un dataset con todos los datos mencionados previamente dentro su subconjunto predeterminado el cual puede ser tanto train como test.</w:t>
       </w:r>
     </w:p>
     <w:p>
@@ -7512,7 +8111,19 @@
         <w:t xml:space="preserve">Para ello, comenzamos asignando de forma aleatoria cada una de las pruebas al subconjunto de datos de train o de test de modo que cumplamos con el porcentaje pasado por parámetro. </w:t>
       </w:r>
       <w:r>
-        <w:t>Al tener dos subconjuntos de datos, debemos guardar la información de cada subconjunto separada de la del otro. Es por esto por lo que en base a si una prueba va destinada a train o a test, almacenaremos sus datos dentro de una carpeta o csv diferente, de modo que finalicemos la ejecución teniendo una carpeta por cada subconjunto con la misma estructura en donde almacenemos las imágenes en formato .png y las acciones dentro de un fichero con extensión .csv.</w:t>
+        <w:t xml:space="preserve">Al tener dos subconjuntos de datos, debemos guardar la información de cada subconjunto separada de la del otro. Es por esto por lo que en base a si una prueba va destinada a train o a test, </w:t>
+      </w:r>
+      <w:r>
+        <w:t xml:space="preserve"> debemos tratarla de forma diferente. A</w:t>
+      </w:r>
+      <w:r>
+        <w:t xml:space="preserve">lmacenaremos sus datos dentro de una carpeta o csv </w:t>
+      </w:r>
+      <w:r>
+        <w:t>único para su subconjunto</w:t>
+      </w:r>
+      <w:r>
+        <w:t>, de modo que finalicemos la ejecución teniendo una carpeta por cada subconjunto con la misma estructura en donde almacenemos las imágenes en formato .png y las acciones dentro de un fichero con extensión .csv.</w:t>
       </w:r>
     </w:p>
     <w:p>
@@ -7520,28 +8131,45 @@
         <w:ind w:firstLine="708"/>
       </w:pPr>
       <w:r>
-        <w:t xml:space="preserve">Una vez sabemos a qué subconjunto ha de ir destinada cada prueba, comenzamos su ejecución paso a paso. Cada iteración no solo iremos guardando los datos ya descritos, sino que iremos teniendo en cuenta otros valores procedentes del objeto de la clase </w:t>
-      </w:r>
+        <w:t xml:space="preserve">Una vez sabemos a qué subconjunto ha de ir destinada cada prueba, comenzamos su ejecución paso a paso. </w:t>
+      </w:r>
+      <w:r>
+        <w:t>Con c</w:t>
+      </w:r>
+      <w:r>
+        <w:t xml:space="preserve">ada iteración no solo iremos guardando los datos ya descritos, sino que iremos teniendo en cuenta otros valores procedentes del objeto de la clase </w:t>
+      </w:r>
+      <w:proofErr w:type="spellStart"/>
       <w:r>
         <w:rPr>
           <w:i/>
           <w:iCs/>
         </w:rPr>
-        <w:t xml:space="preserve">Environment </w:t>
-      </w:r>
-      <w:r>
-        <w:t>e</w:t>
-      </w:r>
-      <w:r>
-        <w:t xml:space="preserve">l cual, al igual que pasa con los objetos de la clase </w:t>
-      </w:r>
+        <w:t>Environment</w:t>
+      </w:r>
+      <w:proofErr w:type="spellEnd"/>
       <w:r>
         <w:rPr>
           <w:i/>
           <w:iCs/>
         </w:rPr>
+        <w:t xml:space="preserve"> </w:t>
+      </w:r>
+      <w:r>
+        <w:t>e</w:t>
+      </w:r>
+      <w:r>
+        <w:t xml:space="preserve">l cual, al igual que pasa con los objetos de la clase </w:t>
+      </w:r>
+      <w:proofErr w:type="spellStart"/>
+      <w:r>
+        <w:rPr>
+          <w:i/>
+          <w:iCs/>
+        </w:rPr>
         <w:t>Observation</w:t>
       </w:r>
+      <w:proofErr w:type="spellEnd"/>
       <w:r>
         <w:t xml:space="preserve">, se van actualizando con cada iteración. El valor del que hablamos nos devuelve un conjunto de valores numéricos como la distancia de la pinza al objetivo final, la recompensa por cercanía u otros tipos de recompensas. Es con estos valores con los que detendremos la prueba para pasar </w:t>
       </w:r>
@@ -7559,7 +8187,13 @@
         <w:t xml:space="preserve"> </w:t>
       </w:r>
       <w:r>
-        <w:t>Cabe destacar que dependiendo de la tarea que estemos ejecutando, tendremos que usar unos parámetros u otros.</w:t>
+        <w:t>Cabe destacar que dependiendo de la tarea que estemos ejecutando, tendremos que usar unos parámetros u otros</w:t>
+      </w:r>
+      <w:r>
+        <w:t>, y para saber cuáles hemos de usar, debemos fijarnos en cómo se modifican a medida que llegan a su objetivo o se alejan de este</w:t>
+      </w:r>
+      <w:r>
+        <w:t>.</w:t>
       </w:r>
     </w:p>
     <w:p>
@@ -7567,7 +8201,13 @@
         <w:ind w:firstLine="708"/>
       </w:pPr>
       <w:r>
-        <w:t>Además, durante la ejecución no solo almacenaremos las imágenes, acciones u observaciones, sino que con la finalización de cada prueba, guardaremos en otro fichero de extensión .csv la cantidad de iteraciones con las que esa prueba ha finalizado, de modo que en el futuro podamos saber donde comienza o finaliza cada una de las pruebas, ya que al finalizar, se van a encontrar todas juntas dentro de su carpeta o fichero .csv correspondiente de manera ordenada.</w:t>
+        <w:t xml:space="preserve">Además, durante la ejecución no solo almacenaremos las imágenes, acciones u observaciones, sino que con la finalización de cada prueba, guardaremos en otro fichero de extensión .csv la cantidad de iteraciones con las que esa prueba ha finalizado, de modo que en el futuro podamos saber </w:t>
+      </w:r>
+      <w:r>
+        <w:t>dónde</w:t>
+      </w:r>
+      <w:r>
+        <w:t xml:space="preserve"> comienza o finaliza cada una de las pruebas, ya que al finalizar, se van a encontrar todas juntas dentro de su carpeta o fichero .csv correspondiente de manera ordenada.</w:t>
       </w:r>
     </w:p>
     <w:p>
@@ -7575,36 +8215,396 @@
         <w:ind w:firstLine="708"/>
       </w:pPr>
       <w:r>
-        <w:t>Al haber realizado tantas pruebas y tener un conjunto tanto de datos como de variables tan extenso, podemos tener la problemática de que sobrepasemos la capacidad de nuestra memoria RAM. Para solventar dicho problema, a la hora de ejecutar el script no realizamos todas las pruebas de golpe, dado que esto provocaría lo ahora descrito, sino que ejecutaríamos el mismo script una media de cuatro veces repartiendo las pruebas por ejecución para posteriormente, mediante otro script, juntar las pruebas y concatenar los datos en un solo conjunto de train y test.</w:t>
-      </w:r>
-    </w:p>
-    <w:p/>
-    <w:p/>
-    <w:p/>
-    <w:p/>
-    <w:p/>
-    <w:p/>
-    <w:p/>
+        <w:rPr>
+          <w:noProof/>
+        </w:rPr>
+        <w:drawing>
+          <wp:anchor distT="0" distB="0" distL="114300" distR="114300" simplePos="0" relativeHeight="251691008" behindDoc="1" locked="0" layoutInCell="1" allowOverlap="1" wp14:anchorId="1E4C3511" wp14:editId="39825A85">
+            <wp:simplePos x="0" y="0"/>
+            <wp:positionH relativeFrom="margin">
+              <wp:align>center</wp:align>
+            </wp:positionH>
+            <wp:positionV relativeFrom="paragraph">
+              <wp:posOffset>2549184</wp:posOffset>
+            </wp:positionV>
+            <wp:extent cx="3241675" cy="2510622"/>
+            <wp:effectExtent l="0" t="0" r="0" b="4445"/>
+            <wp:wrapNone/>
+            <wp:docPr id="35" name="Imagen 35" descr="Diagrama&#10;&#10;Descripción generada automáticamente"/>
+            <wp:cNvGraphicFramePr>
+              <a:graphicFrameLocks xmlns:a="http://schemas.openxmlformats.org/drawingml/2006/main" noChangeAspect="1"/>
+            </wp:cNvGraphicFramePr>
+            <a:graphic xmlns:a="http://schemas.openxmlformats.org/drawingml/2006/main">
+              <a:graphicData uri="http://schemas.openxmlformats.org/drawingml/2006/picture">
+                <pic:pic xmlns:pic="http://schemas.openxmlformats.org/drawingml/2006/picture">
+                  <pic:nvPicPr>
+                    <pic:cNvPr id="35" name="Imagen 35" descr="Diagrama&#10;&#10;Descripción generada automáticamente"/>
+                    <pic:cNvPicPr>
+                      <a:picLocks noChangeAspect="1" noChangeArrowheads="1"/>
+                    </pic:cNvPicPr>
+                  </pic:nvPicPr>
+                  <pic:blipFill rotWithShape="1">
+                    <a:blip r:embed="rId36">
+                      <a:extLst>
+                        <a:ext uri="{28A0092B-C50C-407E-A947-70E740481C1C}">
+                          <a14:useLocalDpi xmlns:a14="http://schemas.microsoft.com/office/drawing/2010/main" val="0"/>
+                        </a:ext>
+                      </a:extLst>
+                    </a:blip>
+                    <a:srcRect t="1604" b="-7"/>
+                    <a:stretch/>
+                  </pic:blipFill>
+                  <pic:spPr bwMode="auto">
+                    <a:xfrm>
+                      <a:off x="0" y="0"/>
+                      <a:ext cx="3241675" cy="2510622"/>
+                    </a:xfrm>
+                    <a:prstGeom prst="rect">
+                      <a:avLst/>
+                    </a:prstGeom>
+                    <a:noFill/>
+                    <a:ln>
+                      <a:noFill/>
+                    </a:ln>
+                    <a:extLst>
+                      <a:ext uri="{53640926-AAD7-44D8-BBD7-CCE9431645EC}">
+                        <a14:shadowObscured xmlns:a14="http://schemas.microsoft.com/office/drawing/2010/main"/>
+                      </a:ext>
+                    </a:extLst>
+                  </pic:spPr>
+                </pic:pic>
+              </a:graphicData>
+            </a:graphic>
+            <wp14:sizeRelH relativeFrom="margin">
+              <wp14:pctWidth>0</wp14:pctWidth>
+            </wp14:sizeRelH>
+            <wp14:sizeRelV relativeFrom="margin">
+              <wp14:pctHeight>0</wp14:pctHeight>
+            </wp14:sizeRelV>
+          </wp:anchor>
+        </w:drawing>
+      </w:r>
+      <w:r>
+        <w:t>Al haber realizado tantas pruebas y tener un conjunto tanto de datos como de variables tan extenso, podemos tener la problemática de que sobrepasemos la capacidad de nuestra memoria RAM. Para solventar dicho problema, a la hora de ejecutar el script no realizamos todas las pruebas de golpe, dado que esto provocaría lo ahora descrito, sino que ejecutaríamos el mismo script una media de cuatro veces repartiendo las pruebas por ejecución para posteriormente, mediante otro script</w:t>
+      </w:r>
+      <w:r>
+        <w:t xml:space="preserve"> llamado </w:t>
+      </w:r>
+      <w:r>
+        <w:rPr>
+          <w:i/>
+          <w:iCs/>
+        </w:rPr>
+        <w:t>dataset_generator_apilator.py</w:t>
+      </w:r>
+      <w:r>
+        <w:t xml:space="preserve">, </w:t>
+      </w:r>
+      <w:r>
+        <w:t xml:space="preserve">podamos </w:t>
+      </w:r>
+      <w:r>
+        <w:t>juntar las pruebas y concatenar los datos en un solo conjunto de train y test.</w:t>
+      </w:r>
+      <w:r>
+        <w:t xml:space="preserve"> Todo este proceso lo realizaremos mediante un </w:t>
+      </w:r>
+      <w:proofErr w:type="spellStart"/>
+      <w:r>
+        <w:rPr>
+          <w:i/>
+          <w:iCs/>
+        </w:rPr>
+        <w:t>Makefile</w:t>
+      </w:r>
+      <w:proofErr w:type="spellEnd"/>
+      <w:r>
+        <w:rPr>
+          <w:i/>
+          <w:iCs/>
+        </w:rPr>
+        <w:t xml:space="preserve"> </w:t>
+      </w:r>
+      <w:r>
+        <w:t>para poder de esta manera automatizar el lanzamiento de todas las ejecuciones necesarias para realizar el dataset final</w:t>
+      </w:r>
+      <w:r>
+        <w:t xml:space="preserve"> que albergue todos los datos necesarios</w:t>
+      </w:r>
+      <w:r>
+        <w:t>.</w:t>
+      </w:r>
+    </w:p>
+    <w:p/>
+    <w:p>
+      <w:pPr>
+        <w:jc w:val="center"/>
+      </w:pPr>
+    </w:p>
+    <w:p>
+      <w:pPr>
+        <w:tabs>
+          <w:tab w:val="left" w:pos="3568"/>
+        </w:tabs>
+      </w:pPr>
+      <w:r>
+        <w:tab/>
+      </w:r>
+    </w:p>
+    <w:p/>
+    <w:p/>
+    <w:p/>
+    <w:p/>
+    <w:p>
+      <w:pPr>
+        <w:pStyle w:val="Cita"/>
+      </w:pPr>
+      <w:r>
+        <w:t xml:space="preserve">Figura x. </w:t>
+      </w:r>
+      <w:r>
+        <w:t>Proceso para l</w:t>
+      </w:r>
+      <w:r>
+        <w:t>a generación del dataset</w:t>
+      </w:r>
+      <w:r>
+        <w:t xml:space="preserve"> con MuJoCo</w:t>
+      </w:r>
+    </w:p>
     <w:p/>
     <w:p>
       <w:pPr>
         <w:pStyle w:val="Ttulo1"/>
       </w:pPr>
-      <w:bookmarkStart w:id="22" w:name="_Toc109389126"/>
+    </w:p>
+    <w:p>
+      <w:r>
+        <w:tab/>
+        <w:t>Dentro del directorio en donde tenemos el dataset finalizado, guardamos los datos con la siguiente estructura:</w:t>
+      </w:r>
+    </w:p>
+    <w:p>
+      <w:r>
+        <w:rPr>
+          <w:noProof/>
+        </w:rPr>
+        <w:drawing>
+          <wp:anchor distT="0" distB="0" distL="114300" distR="114300" simplePos="0" relativeHeight="251692032" behindDoc="1" locked="0" layoutInCell="1" allowOverlap="1" wp14:anchorId="43C137AE" wp14:editId="45CCA77B">
+            <wp:simplePos x="0" y="0"/>
+            <wp:positionH relativeFrom="margin">
+              <wp:align>center</wp:align>
+            </wp:positionH>
+            <wp:positionV relativeFrom="paragraph">
+              <wp:posOffset>11430</wp:posOffset>
+            </wp:positionV>
+            <wp:extent cx="3316406" cy="3606520"/>
+            <wp:effectExtent l="0" t="0" r="0" b="0"/>
+            <wp:wrapNone/>
+            <wp:docPr id="36" name="Imagen 36" descr="Escala de tiempo&#10;&#10;Descripción generada automáticamente"/>
+            <wp:cNvGraphicFramePr>
+              <a:graphicFrameLocks xmlns:a="http://schemas.openxmlformats.org/drawingml/2006/main" noChangeAspect="1"/>
+            </wp:cNvGraphicFramePr>
+            <a:graphic xmlns:a="http://schemas.openxmlformats.org/drawingml/2006/main">
+              <a:graphicData uri="http://schemas.openxmlformats.org/drawingml/2006/picture">
+                <pic:pic xmlns:pic="http://schemas.openxmlformats.org/drawingml/2006/picture">
+                  <pic:nvPicPr>
+                    <pic:cNvPr id="36" name="Imagen 36" descr="Escala de tiempo&#10;&#10;Descripción generada automáticamente"/>
+                    <pic:cNvPicPr>
+                      <a:picLocks noChangeAspect="1" noChangeArrowheads="1"/>
+                    </pic:cNvPicPr>
+                  </pic:nvPicPr>
+                  <pic:blipFill>
+                    <a:blip r:embed="rId37">
+                      <a:extLst>
+                        <a:ext uri="{28A0092B-C50C-407E-A947-70E740481C1C}">
+                          <a14:useLocalDpi xmlns:a14="http://schemas.microsoft.com/office/drawing/2010/main" val="0"/>
+                        </a:ext>
+                      </a:extLst>
+                    </a:blip>
+                    <a:srcRect/>
+                    <a:stretch>
+                      <a:fillRect/>
+                    </a:stretch>
+                  </pic:blipFill>
+                  <pic:spPr bwMode="auto">
+                    <a:xfrm>
+                      <a:off x="0" y="0"/>
+                      <a:ext cx="3316406" cy="3606520"/>
+                    </a:xfrm>
+                    <a:prstGeom prst="rect">
+                      <a:avLst/>
+                    </a:prstGeom>
+                    <a:noFill/>
+                    <a:ln>
+                      <a:noFill/>
+                    </a:ln>
+                  </pic:spPr>
+                </pic:pic>
+              </a:graphicData>
+            </a:graphic>
+            <wp14:sizeRelH relativeFrom="margin">
+              <wp14:pctWidth>0</wp14:pctWidth>
+            </wp14:sizeRelH>
+            <wp14:sizeRelV relativeFrom="margin">
+              <wp14:pctHeight>0</wp14:pctHeight>
+            </wp14:sizeRelV>
+          </wp:anchor>
+        </w:drawing>
+      </w:r>
+    </w:p>
+    <w:p/>
+    <w:p/>
+    <w:p/>
+    <w:p/>
+    <w:p/>
+    <w:p>
+      <w:r>
+        <w:t xml:space="preserve"> </w:t>
+      </w:r>
+    </w:p>
+    <w:p/>
+    <w:p/>
+    <w:p/>
+    <w:p/>
+    <w:p>
+      <w:pPr>
+        <w:pStyle w:val="Cita"/>
+      </w:pPr>
+      <w:r>
+        <w:t xml:space="preserve">Figura x. </w:t>
+      </w:r>
+      <w:r>
+        <w:t>Estructura de directorios del dataset con MuJoCo</w:t>
+      </w:r>
+    </w:p>
+    <w:p>
+      <w:r>
+        <w:tab/>
+        <w:t xml:space="preserve">Dentro de cada directorio de imágenes, tenemos todas las imágenes de ese subconjunto ordenadas por pruebas e iteraciones y renombradas desde 0.png hasta N.png, siendo N el valor de la última iteración para dicho subconjunto. De igual forma, dentro de los ficheros que guardan el vector de acciones </w:t>
+      </w:r>
+      <w:r>
+        <w:rPr>
+          <w:i/>
+          <w:iCs/>
+        </w:rPr>
+        <w:t xml:space="preserve">Train_Actions.csv </w:t>
+      </w:r>
+      <w:r>
+        <w:t xml:space="preserve">y </w:t>
+      </w:r>
+      <w:r>
+        <w:rPr>
+          <w:i/>
+          <w:iCs/>
+        </w:rPr>
+        <w:t xml:space="preserve">Test_Actions.csv </w:t>
+      </w:r>
+      <w:r>
+        <w:t xml:space="preserve">tendremos N y M filas o vectores de acciones, siendo N nuevamente el valor de las iteraciones realizadas en Train y M el valor de las iteraciones realizadas en Test. </w:t>
+      </w:r>
+      <w:r>
+        <w:t xml:space="preserve">Lo mismo ocurrirá con los ficheros </w:t>
+      </w:r>
+      <w:r>
+        <w:rPr>
+          <w:i/>
+          <w:iCs/>
+        </w:rPr>
+        <w:t xml:space="preserve">Train_Observaciones.csv </w:t>
+      </w:r>
+      <w:r>
+        <w:t xml:space="preserve">y </w:t>
+      </w:r>
+      <w:r>
+        <w:rPr>
+          <w:i/>
+          <w:iCs/>
+        </w:rPr>
+        <w:t>Test_Observaciones.csv</w:t>
+      </w:r>
+      <w:r>
+        <w:t xml:space="preserve">. Finalmente, tenemos los ficheros </w:t>
+      </w:r>
+      <w:r>
+        <w:rPr>
+          <w:i/>
+          <w:iCs/>
+        </w:rPr>
+        <w:t xml:space="preserve">Tam_pruebas_train.csv </w:t>
+      </w:r>
+      <w:r>
+        <w:t xml:space="preserve">y </w:t>
+      </w:r>
+      <w:r>
+        <w:rPr>
+          <w:i/>
+          <w:iCs/>
+        </w:rPr>
+        <w:t>Tam_pruebas_test.csv</w:t>
+      </w:r>
+      <w:r>
+        <w:t>, las cuales tendrán un total de K y L filas, siendo K el numero de pruebas realizadas en Train y L el numero de pruebas realizadas en Test. Hay que recordar que el porcentaje de división entre train y test se mantiene siempre a 0.8, por lo que esa será la relación de valores tanto entre N y M como entre K y L, teniendo en cuenta que no será exacta al ser cada prueba de un tamaño distinto de iteraciones o instantes.</w:t>
+      </w:r>
+      <w:r>
+        <w:t xml:space="preserve"> </w:t>
+      </w:r>
+    </w:p>
+    <w:p/>
+    <w:p/>
+    <w:p>
+      <w:pPr>
+        <w:pStyle w:val="Ttulo2"/>
+      </w:pPr>
+      <w:bookmarkStart w:id="23" w:name="_Toc109406462"/>
+      <w:r>
+        <w:t>2.3.</w:t>
+      </w:r>
+      <w:r>
+        <w:t>3</w:t>
+      </w:r>
+      <w:r>
+        <w:t xml:space="preserve">.    Generación de datos en </w:t>
+      </w:r>
+      <w:r>
+        <w:t>CoppeliaSim-RLBench</w:t>
+      </w:r>
+      <w:bookmarkEnd w:id="23"/>
+    </w:p>
+    <w:p/>
+    <w:p/>
+    <w:p/>
+    <w:p/>
+    <w:p/>
+    <w:p/>
+    <w:p/>
+    <w:p/>
+    <w:p/>
+    <w:p/>
+    <w:p/>
+    <w:p/>
+    <w:p/>
+    <w:p/>
+    <w:p/>
+    <w:p>
+      <w:pPr>
+        <w:pStyle w:val="Ttulo1"/>
+      </w:pPr>
+      <w:bookmarkStart w:id="24" w:name="_Toc109406463"/>
       <w:r>
         <w:t>3.2.    Fase 2: Entrenamiento del modelo</w:t>
       </w:r>
-      <w:bookmarkEnd w:id="22"/>
+      <w:bookmarkEnd w:id="24"/>
     </w:p>
     <w:p>
       <w:pPr>
         <w:pStyle w:val="Ttulo1"/>
       </w:pPr>
-      <w:bookmarkStart w:id="23" w:name="_Toc109389127"/>
+      <w:bookmarkStart w:id="25" w:name="_Toc109406464"/>
       <w:r>
         <w:t>3.3.    Fase 3: Simulación y validación del modelo</w:t>
       </w:r>
-      <w:bookmarkEnd w:id="23"/>
+      <w:bookmarkEnd w:id="25"/>
     </w:p>
     <w:p/>
     <w:p>
@@ -7624,8 +8624,8 @@
       </w:pPr>
     </w:p>
     <w:sectPr>
-      <w:headerReference w:type="default" r:id="rId36"/>
-      <w:footerReference w:type="default" r:id="rId37"/>
+      <w:headerReference w:type="default" r:id="rId38"/>
+      <w:footerReference w:type="default" r:id="rId39"/>
       <w:pgSz w:w="11906" w:h="16838"/>
       <w:pgMar w:top="1417" w:right="1701" w:bottom="1417" w:left="1701" w:header="720" w:footer="720" w:gutter="0"/>
       <w:cols w:space="720"/>

</xml_diff>